<commit_message>
Replaced templates (user ones with no metadata)
</commit_message>
<xml_diff>
--- a/services/src/main/resources/files/template.docx
+++ b/services/src/main/resources/files/template.docx
@@ -7,9 +7,9 @@
       <w:bookmarkEnd w:id="0"/>
     </w:p>
     <w:sectPr>
-      <w:pgSz w:w="12240" w:h="15840"/>
-      <w:pgMar w:top="1440" w:right="1440" w:bottom="1440" w:left="1440" w:header="720" w:footer="720" w:gutter="0"/>
-      <w:cols w:space="720"/>
+      <w:pgSz w:w="11906" w:h="16838"/>
+      <w:pgMar w:top="1134" w:right="850" w:bottom="1134" w:left="1701" w:header="708" w:footer="708" w:gutter="0"/>
+      <w:cols w:space="708"/>
       <w:docGrid w:linePitch="360"/>
     </w:sectPr>
   </w:body>
@@ -24,7 +24,7 @@
         <w:rFonts w:asciiTheme="minorHAnsi" w:eastAsiaTheme="minorHAnsi" w:hAnsiTheme="minorHAnsi" w:cstheme="minorBidi"/>
         <w:sz w:val="22"/>
         <w:szCs w:val="22"/>
-        <w:lang w:val="en-US" w:eastAsia="en-US" w:bidi="ar-SA"/>
+        <w:lang w:val="ru-RU" w:eastAsia="en-US" w:bidi="ar-SA"/>
       </w:rPr>
     </w:rPrDefault>
     <w:pPrDefault>
@@ -172,17 +172,17 @@
     <w:lsdException w:name="Bibliography" w:uiPriority="37"/>
     <w:lsdException w:name="TOC Heading" w:uiPriority="39" w:qFormat="1"/>
   </w:latentStyles>
-  <w:style w:type="paragraph" w:default="1" w:styleId="Normal">
+  <w:style w:type="paragraph" w:default="1" w:styleId="a">
     <w:name w:val="Normal"/>
     <w:qFormat/>
   </w:style>
-  <w:style w:type="character" w:default="1" w:styleId="DefaultParagraphFont">
+  <w:style w:type="character" w:default="1" w:styleId="a0">
     <w:name w:val="Default Paragraph Font"/>
     <w:uiPriority w:val="1"/>
     <w:semiHidden/>
     <w:unhideWhenUsed/>
   </w:style>
-  <w:style w:type="table" w:default="1" w:styleId="TableNormal">
+  <w:style w:type="table" w:default="1" w:styleId="a1">
     <w:name w:val="Normal Table"/>
     <w:uiPriority w:val="99"/>
     <w:semiHidden/>
@@ -197,7 +197,7 @@
       </w:tblCellMar>
     </w:tblPr>
   </w:style>
-  <w:style w:type="numbering" w:default="1" w:styleId="NoList">
+  <w:style w:type="numbering" w:default="1" w:styleId="a2">
     <w:name w:val="No List"/>
     <w:uiPriority w:val="99"/>
     <w:semiHidden/>
@@ -214,7 +214,7 @@
         <w:rFonts w:asciiTheme="minorHAnsi" w:eastAsiaTheme="minorHAnsi" w:hAnsiTheme="minorHAnsi" w:cstheme="minorBidi"/>
         <w:sz w:val="22"/>
         <w:szCs w:val="22"/>
-        <w:lang w:val="en-US" w:eastAsia="en-US" w:bidi="ar-SA"/>
+        <w:lang w:val="ru-RU" w:eastAsia="en-US" w:bidi="ar-SA"/>
       </w:rPr>
     </w:rPrDefault>
     <w:pPrDefault>
@@ -362,17 +362,17 @@
     <w:lsdException w:name="Bibliography" w:uiPriority="37"/>
     <w:lsdException w:name="TOC Heading" w:uiPriority="39" w:qFormat="1"/>
   </w:latentStyles>
-  <w:style w:type="paragraph" w:default="1" w:styleId="Normal">
+  <w:style w:type="paragraph" w:default="1" w:styleId="a">
     <w:name w:val="Normal"/>
     <w:qFormat/>
   </w:style>
-  <w:style w:type="character" w:default="1" w:styleId="DefaultParagraphFont">
+  <w:style w:type="character" w:default="1" w:styleId="a0">
     <w:name w:val="Default Paragraph Font"/>
     <w:uiPriority w:val="1"/>
     <w:semiHidden/>
     <w:unhideWhenUsed/>
   </w:style>
-  <w:style w:type="table" w:default="1" w:styleId="TableNormal">
+  <w:style w:type="table" w:default="1" w:styleId="a1">
     <w:name w:val="Normal Table"/>
     <w:uiPriority w:val="99"/>
     <w:semiHidden/>
@@ -387,7 +387,7 @@
       </w:tblCellMar>
     </w:tblPr>
   </w:style>
-  <w:style w:type="numbering" w:default="1" w:styleId="NoList">
+  <w:style w:type="numbering" w:default="1" w:styleId="a2">
     <w:name w:val="No List"/>
     <w:uiPriority w:val="99"/>
     <w:semiHidden/>
@@ -397,9 +397,9 @@
 </file>
 
 <file path=word/theme/theme1.xml><?xml version="1.0" encoding="utf-8"?>
-<a:theme xmlns:a="http://schemas.openxmlformats.org/drawingml/2006/main" name="Office Theme">
+<a:theme xmlns:a="http://schemas.openxmlformats.org/drawingml/2006/main" name="Тема Office">
   <a:themeElements>
-    <a:clrScheme name="Office">
+    <a:clrScheme name="Стандартная">
       <a:dk1>
         <a:sysClr val="windowText" lastClr="000000"/>
       </a:dk1>
@@ -437,7 +437,7 @@
         <a:srgbClr val="800080"/>
       </a:folHlink>
     </a:clrScheme>
-    <a:fontScheme name="Office">
+    <a:fontScheme name="Стандартная">
       <a:majorFont>
         <a:latin typeface="Cambria"/>
         <a:ea typeface=""/>
@@ -509,7 +509,7 @@
         <a:font script="Geor" typeface="Sylfaen"/>
       </a:minorFont>
     </a:fontScheme>
-    <a:fmtScheme name="Office">
+    <a:fmtScheme name="Стандартная">
       <a:fillStyleLst>
         <a:solidFill>
           <a:schemeClr val="phClr"/>

</xml_diff>